<commit_message>
Edited some of the tables in the databse
</commit_message>
<xml_diff>
--- a/Milestone 1.docx
+++ b/Milestone 1.docx
@@ -14,6 +14,32 @@
     </w:p>
     <w:p>
       <w:pPr>
+        <w:pStyle w:val="Heading1"/>
+      </w:pPr>
+      <w:r>
+        <w:t>[Edited version]</w:t>
+      </w:r>
+    </w:p>
+    <w:p>
+      <w:pPr>
+        <w:pStyle w:val="Heading1"/>
+        <w:rPr>
+          <w:color w:val="70AD47" w:themeColor="accent6"/>
+          <w:sz w:val="22"/>
+          <w:szCs w:val="22"/>
+        </w:rPr>
+      </w:pPr>
+      <w:r>
+        <w:rPr>
+          <w:color w:val="70AD47" w:themeColor="accent6"/>
+          <w:sz w:val="22"/>
+          <w:szCs w:val="22"/>
+        </w:rPr>
+        <w:t xml:space="preserve">I made a few changes after reading this document and creating the database. I want to hear your opinion on the changes I did. </w:t>
+      </w:r>
+    </w:p>
+    <w:p>
+      <w:pPr>
         <w:pStyle w:val="Heading2"/>
       </w:pPr>
       <w:bookmarkStart w:id="1" w:name="_Toc372725160"/>
@@ -27,10 +53,7 @@
         <w:pStyle w:val="DefaultStyle"/>
       </w:pPr>
       <w:r>
-        <w:t xml:space="preserve">Wits marketing has asked us to create a mobile application which will allow the user to select on a map where they would like to go and from their current position to their destination, then it will calculate the shortest path </w:t>
-      </w:r>
-      <w:r>
-        <w:t>and display it to the user.</w:t>
+        <w:t>Wits marketing has asked us to create a mobile application which will allow the user to select on a map where they would like to go and from their current position to their destination, then it will calculate the shortest path and display it to the user.</w:t>
       </w:r>
     </w:p>
     <w:p>
@@ -48,10 +71,7 @@
         <w:pStyle w:val="DefaultStyle"/>
       </w:pPr>
       <w:r>
-        <w:t>There are many hidden nuances involved in such an application. The main problem is converting raw GPS coordinates into image coordinates on the respective map, then mapping where the user currently is and drawing a pathw</w:t>
-      </w:r>
-      <w:r>
-        <w:t>ay for them to follow which is then updated as they move along.</w:t>
+        <w:t>There are many hidden nuances involved in such an application. The main problem is converting raw GPS coordinates into image coordinates on the respective map, then mapping where the user currently is and drawing a pathway for them to follow which is then updated as they move along.</w:t>
       </w:r>
     </w:p>
     <w:p>
@@ -85,22 +105,7 @@
         <w:pStyle w:val="DefaultStyle"/>
       </w:pPr>
       <w:r>
-        <w:t>For the first hurdle, the</w:t>
-      </w:r>
-      <w:r>
-        <w:t xml:space="preserve"> plotting of GPS location data to image pixel coordinates is quite tricky. When the data is inputted from the input page, the user will have to input a map on one page. Perhaps even make the user input relative GPS coordinates for the points of the map so </w:t>
-      </w:r>
-      <w:r>
-        <w:t xml:space="preserve">that we are able to calculate, with acceptable inaccuracy, what a pixel point on the map represents in GPS coordinates. Also the name of the Map, should be inserted. On another page the user will have a list of maps in the system and when one is selected, </w:t>
-      </w:r>
-      <w:r>
-        <w:t>a picture of the map is displayed, zoomed in like on Google maps so that there will be buttons to enable the user to traverse the zoomed in map. The user will then be able to create points on the map. On the side of the page there will be form inputs for t</w:t>
-      </w:r>
-      <w:r>
-        <w:t>he point, where the user inputs the name, one or more code names (i.e. SH, but since there are some problems with Wits it needs to handle more than one- Do the same as you would for multiple emails by using delimiters.) and the GPS coordinates of the point</w:t>
-      </w:r>
-      <w:r>
-        <w:t xml:space="preserve">. The third and final input page will show a list of points which are selectable and the user will be able to upload one image maybe more in a later version, and write a paragraph or two about the point/place to be displayed on the app to the user. </w:t>
+        <w:t xml:space="preserve">For the first hurdle, the plotting of GPS location data to image pixel coordinates is quite tricky. When the data is inputted from the input page, the user will have to input a map on one page. Perhaps even make the user input relative GPS coordinates for the points of the map so that we are able to calculate, with acceptable inaccuracy, what a pixel point on the map represents in GPS coordinates. Also the name of the Map, should be inserted. On another page the user will have a list of maps in the system and when one is selected, a picture of the map is displayed, zoomed in like on Google maps so that there will be buttons to enable the user to traverse the zoomed in map. The user will then be able to create points on the map. On the side of the page there will be form inputs for the point, where the user inputs the name, one or more code names (i.e. SH, but since there are some problems with Wits it needs to handle more than one- Do the same as you would for multiple emails by using delimiters.) and the GPS coordinates of the point. The third and final input page will show a list of points which are selectable and the user will be able to upload one image maybe more in a later version, and write a paragraph or two about the point/place to be displayed on the app to the user. </w:t>
       </w:r>
     </w:p>
     <w:p>
@@ -110,10 +115,7 @@
       <w:bookmarkStart w:id="4" w:name="_Toc372725163"/>
       <w:bookmarkEnd w:id="4"/>
       <w:r>
-        <w:t>Standa</w:t>
-      </w:r>
-      <w:r>
-        <w:t>rds</w:t>
+        <w:t>Standards</w:t>
       </w:r>
     </w:p>
     <w:p>
@@ -141,10 +143,15 @@
         <w:pStyle w:val="DefaultStyle"/>
       </w:pPr>
       <w:r>
-        <w:t xml:space="preserve">Cross site scripting is an issue where instead of a user inputting plaintext into a String they instead insert HTML markup to allow the use of scripts such as JavaScript. This security flaw can be overcome by checking every string </w:t>
-      </w:r>
-      <w:r>
-        <w:t>and using HTML &amp; clause to handle all input as strings. This flaw would only be system local but should still be considered.</w:t>
+        <w:t xml:space="preserve">Cross site scripting is an issue where instead of a user inputting plaintext into a String they instead insert HTML </w:t>
+      </w:r>
+      <w:proofErr w:type="spellStart"/>
+      <w:r>
+        <w:t>markup</w:t>
+      </w:r>
+      <w:proofErr w:type="spellEnd"/>
+      <w:r>
+        <w:t xml:space="preserve"> to allow the use of scripts such as JavaScript. This security flaw can be overcome by checking every string and using HTML &amp; clause to handle all input as strings. This flaw would only be system local but should still be considered.</w:t>
       </w:r>
     </w:p>
     <w:p>
@@ -154,6 +161,7 @@
       <w:bookmarkStart w:id="7" w:name="_Toc372725166"/>
       <w:bookmarkEnd w:id="7"/>
       <w:r>
+        <w:lastRenderedPageBreak/>
         <w:t>MySQL and PHP</w:t>
       </w:r>
     </w:p>
@@ -162,13 +170,7 @@
         <w:pStyle w:val="DefaultStyle"/>
       </w:pPr>
       <w:r>
-        <w:t>The main issue here is SQL injection. A user instead of entering plaintext may enter SQL statements to cause damage t</w:t>
-      </w:r>
-      <w:r>
-        <w:t>hroughout the entire system. There are a few ways to negate this security flaw. One method is to add “” to the end of every string as it goes into the database. A better way would be to scrub the String so that no infected text goes into the database at al</w:t>
-      </w:r>
-      <w:r>
-        <w:t>l.</w:t>
+        <w:t>The main issue here is SQL injection. A user instead of entering plaintext may enter SQL statements to cause damage throughout the entire system. There are a few ways to negate this security flaw. One method is to add “” to the end of every string as it goes into the database. A better way would be to scrub the String so that no infected text goes into the database at all.</w:t>
       </w:r>
     </w:p>
     <w:p>
@@ -179,7 +181,6 @@
       <w:bookmarkEnd w:id="8"/>
       <w:proofErr w:type="spellStart"/>
       <w:r>
-        <w:lastRenderedPageBreak/>
         <w:t>Phonegap</w:t>
       </w:r>
       <w:proofErr w:type="spellEnd"/>
@@ -239,10 +240,7 @@
         <w:pStyle w:val="DefaultStyle"/>
       </w:pPr>
       <w:r>
-        <w:t>We need to create the databas</w:t>
-      </w:r>
-      <w:r>
-        <w:t>e, some functional PHP and an input page. The page does not have to be complete but it must allow us to add data to the database. This is critical for future milestones.</w:t>
+        <w:t>We need to create the database, some functional PHP and an input page. The page does not have to be complete but it must allow us to add data to the database. This is critical for future milestones.</w:t>
       </w:r>
     </w:p>
     <w:p>
@@ -250,10 +248,7 @@
         <w:pStyle w:val="DefaultStyle"/>
       </w:pPr>
       <w:r>
-        <w:t>I would also like to try and get the page which inserts points and locations, and imag</w:t>
-      </w:r>
-      <w:r>
-        <w:t>es of the location.</w:t>
+        <w:t>I would also like to try and get the page which inserts points and locations, and images of the location.</w:t>
       </w:r>
     </w:p>
     <w:p>
@@ -269,10 +264,7 @@
         <w:pStyle w:val="DefaultStyle"/>
       </w:pPr>
       <w:r>
-        <w:t>I would like Isaac to do the database and basic PHP code. The PHP for now must only allow for a site</w:t>
-      </w:r>
-      <w:r>
-        <w:t xml:space="preserve"> to upload a map image to the server, into a designated folder. It must also store data into the database about the map. </w:t>
+        <w:t xml:space="preserve">I would like Isaac to do the database and basic PHP code. The PHP for now must only allow for a site to upload a map image to the server, into a designated folder. It must also store data into the database about the map. </w:t>
       </w:r>
     </w:p>
     <w:p>
@@ -303,8 +295,9 @@
         <w:pStyle w:val="ListParagraph"/>
         <w:numPr>
           <w:ilvl w:val="0"/>
-          <w:numId w:val="1"/>
+          <w:numId w:val="9"/>
         </w:numPr>
+        <w:spacing w:line="256" w:lineRule="auto"/>
       </w:pPr>
       <w:proofErr w:type="spellStart"/>
       <w:r>
@@ -325,8 +318,9 @@
         <w:pStyle w:val="ListParagraph"/>
         <w:numPr>
           <w:ilvl w:val="0"/>
-          <w:numId w:val="1"/>
+          <w:numId w:val="9"/>
         </w:numPr>
+        <w:spacing w:line="256" w:lineRule="auto"/>
       </w:pPr>
       <w:proofErr w:type="spellStart"/>
       <w:r>
@@ -342,17 +336,12 @@
         <w:pStyle w:val="ListParagraph"/>
         <w:numPr>
           <w:ilvl w:val="0"/>
-          <w:numId w:val="1"/>
+          <w:numId w:val="9"/>
         </w:numPr>
-      </w:pPr>
-      <w:r>
-        <w:t>Corner1GPSLatitude</w:t>
-      </w:r>
-      <w:r>
-        <w:t xml:space="preserve"> </w:t>
-      </w:r>
-      <w:r>
-        <w:t>(A Corner point latitude coordinate for the map) - double</w:t>
+        <w:spacing w:line="256" w:lineRule="auto"/>
+      </w:pPr>
+      <w:r>
+        <w:t>Corner1GPSLatitude (A Corner point latitude coordinate for the map) - double</w:t>
       </w:r>
     </w:p>
     <w:p>
@@ -360,23 +349,12 @@
         <w:pStyle w:val="ListParagraph"/>
         <w:numPr>
           <w:ilvl w:val="0"/>
-          <w:numId w:val="1"/>
+          <w:numId w:val="9"/>
         </w:numPr>
-      </w:pPr>
-      <w:r>
-        <w:t>Corner1GPSLongitude</w:t>
-      </w:r>
-      <w:r>
-        <w:t xml:space="preserve"> </w:t>
-      </w:r>
-      <w:r>
-        <w:t xml:space="preserve">(A Corner point </w:t>
-      </w:r>
-      <w:r>
-        <w:t>longitude</w:t>
-      </w:r>
-      <w:r>
-        <w:t xml:space="preserve"> coordinate for the map) - double</w:t>
+        <w:spacing w:line="256" w:lineRule="auto"/>
+      </w:pPr>
+      <w:r>
+        <w:t>Corner1GPSLongitude (A Corner point longitude coordinate for the map) - double</w:t>
       </w:r>
     </w:p>
     <w:p>
@@ -384,23 +362,12 @@
         <w:pStyle w:val="ListParagraph"/>
         <w:numPr>
           <w:ilvl w:val="0"/>
-          <w:numId w:val="1"/>
+          <w:numId w:val="9"/>
         </w:numPr>
-      </w:pPr>
-      <w:r>
-        <w:t>Corner</w:t>
-      </w:r>
-      <w:r>
-        <w:t>2</w:t>
-      </w:r>
-      <w:r>
-        <w:t>GPSLatitude</w:t>
-      </w:r>
-      <w:r>
-        <w:t xml:space="preserve"> </w:t>
-      </w:r>
-      <w:r>
-        <w:t>(A Corner point latitude coordinate for the map) - double</w:t>
+        <w:spacing w:line="256" w:lineRule="auto"/>
+      </w:pPr>
+      <w:r>
+        <w:t>Corner2GPSLatitude (A Corner point latitude coordinate for the map) - double</w:t>
       </w:r>
     </w:p>
     <w:p>
@@ -408,20 +375,12 @@
         <w:pStyle w:val="ListParagraph"/>
         <w:numPr>
           <w:ilvl w:val="0"/>
-          <w:numId w:val="1"/>
+          <w:numId w:val="9"/>
         </w:numPr>
-      </w:pPr>
-      <w:r>
-        <w:t>Corner2</w:t>
-      </w:r>
-      <w:r>
-        <w:t>GPSLongitude</w:t>
-      </w:r>
-      <w:r>
-        <w:t xml:space="preserve"> </w:t>
-      </w:r>
-      <w:r>
-        <w:t>(A Corner point longitude coordinate for the map) - double</w:t>
+        <w:spacing w:line="256" w:lineRule="auto"/>
+      </w:pPr>
+      <w:r>
+        <w:t>Corner2GPSLongitude (A Corner point longitude coordinate for the map) - double</w:t>
       </w:r>
     </w:p>
     <w:p>
@@ -429,20 +388,12 @@
         <w:pStyle w:val="ListParagraph"/>
         <w:numPr>
           <w:ilvl w:val="0"/>
-          <w:numId w:val="1"/>
+          <w:numId w:val="9"/>
         </w:numPr>
-      </w:pPr>
-      <w:r>
-        <w:t>Corner3</w:t>
-      </w:r>
-      <w:r>
-        <w:t>GPSLatitude</w:t>
-      </w:r>
-      <w:r>
-        <w:t xml:space="preserve"> </w:t>
-      </w:r>
-      <w:r>
-        <w:t>(A Corner point latitude coordinate for the map) - double</w:t>
+        <w:spacing w:line="256" w:lineRule="auto"/>
+      </w:pPr>
+      <w:r>
+        <w:t>Corner3GPSLatitude (A Corner point latitude coordinate for the map) - double</w:t>
       </w:r>
     </w:p>
     <w:p>
@@ -450,20 +401,12 @@
         <w:pStyle w:val="ListParagraph"/>
         <w:numPr>
           <w:ilvl w:val="0"/>
-          <w:numId w:val="1"/>
+          <w:numId w:val="9"/>
         </w:numPr>
-      </w:pPr>
-      <w:r>
-        <w:t>Corner3</w:t>
-      </w:r>
-      <w:r>
-        <w:t>GPSLongitude</w:t>
-      </w:r>
-      <w:r>
-        <w:t xml:space="preserve"> </w:t>
-      </w:r>
-      <w:r>
-        <w:t>(A Corner point longitude coordinate for the map) - double</w:t>
+        <w:spacing w:line="256" w:lineRule="auto"/>
+      </w:pPr>
+      <w:r>
+        <w:t>Corner3GPSLongitude (A Corner point longitude coordinate for the map) - double</w:t>
       </w:r>
     </w:p>
     <w:p>
@@ -471,20 +414,12 @@
         <w:pStyle w:val="ListParagraph"/>
         <w:numPr>
           <w:ilvl w:val="0"/>
-          <w:numId w:val="1"/>
+          <w:numId w:val="9"/>
         </w:numPr>
-      </w:pPr>
-      <w:r>
-        <w:t>Corner4</w:t>
-      </w:r>
-      <w:r>
-        <w:t>GPSLatitude</w:t>
-      </w:r>
-      <w:r>
-        <w:t xml:space="preserve"> </w:t>
-      </w:r>
-      <w:r>
-        <w:t>(A Corner point latitude coordinate for the map) - double</w:t>
+        <w:spacing w:line="256" w:lineRule="auto"/>
+      </w:pPr>
+      <w:r>
+        <w:t>Corner4GPSLatitude (A Corner point latitude coordinate for the map) - double</w:t>
       </w:r>
     </w:p>
     <w:p>
@@ -492,20 +427,12 @@
         <w:pStyle w:val="ListParagraph"/>
         <w:numPr>
           <w:ilvl w:val="0"/>
-          <w:numId w:val="1"/>
+          <w:numId w:val="9"/>
         </w:numPr>
-      </w:pPr>
-      <w:r>
-        <w:t>Corner4</w:t>
-      </w:r>
-      <w:r>
-        <w:t>GPSLongitude</w:t>
-      </w:r>
-      <w:r>
-        <w:t xml:space="preserve"> </w:t>
-      </w:r>
-      <w:r>
-        <w:t>(A Corner point longitude coordinate for the map) - double</w:t>
+        <w:spacing w:line="256" w:lineRule="auto"/>
+      </w:pPr>
+      <w:r>
+        <w:t>Corner4GPSLongitude (A Corner point longitude coordinate for the map) - double</w:t>
       </w:r>
     </w:p>
     <w:p>
@@ -514,9 +441,64 @@
       </w:r>
     </w:p>
     <w:p>
-      <w:proofErr w:type="spellStart"/>
-      <w:r>
+      <w:pPr>
+        <w:rPr>
+          <w:color w:val="70AD47" w:themeColor="accent6"/>
+        </w:rPr>
+      </w:pPr>
+      <w:r>
+        <w:rPr>
+          <w:color w:val="70AD47" w:themeColor="accent6"/>
+        </w:rPr>
         <w:lastRenderedPageBreak/>
+        <w:t xml:space="preserve">In this database I changed the designation property to two properties, 1. </w:t>
+      </w:r>
+      <w:proofErr w:type="spellStart"/>
+      <w:r>
+        <w:rPr>
+          <w:color w:val="70AD47" w:themeColor="accent6"/>
+        </w:rPr>
+        <w:t>LocationName</w:t>
+      </w:r>
+      <w:proofErr w:type="spellEnd"/>
+      <w:r>
+        <w:rPr>
+          <w:color w:val="70AD47" w:themeColor="accent6"/>
+        </w:rPr>
+        <w:t xml:space="preserve">, 2. </w:t>
+      </w:r>
+      <w:proofErr w:type="spellStart"/>
+      <w:r>
+        <w:rPr>
+          <w:color w:val="70AD47" w:themeColor="accent6"/>
+        </w:rPr>
+        <w:t>LocationPrefix</w:t>
+      </w:r>
+      <w:proofErr w:type="spellEnd"/>
+      <w:r>
+        <w:rPr>
+          <w:color w:val="70AD47" w:themeColor="accent6"/>
+        </w:rPr>
+        <w:t xml:space="preserve"> (which is the shortened version of </w:t>
+      </w:r>
+      <w:proofErr w:type="spellStart"/>
+      <w:r>
+        <w:rPr>
+          <w:color w:val="70AD47" w:themeColor="accent6"/>
+        </w:rPr>
+        <w:t>locatioName</w:t>
+      </w:r>
+      <w:proofErr w:type="spellEnd"/>
+      <w:r>
+        <w:rPr>
+          <w:color w:val="70AD47" w:themeColor="accent6"/>
+        </w:rPr>
+        <w:t xml:space="preserve"> and it’s also allowed to be null) both are allowed to be null. Instead of having one property that can be divided into two holding everything. I hope this makes sense.</w:t>
+      </w:r>
+    </w:p>
+    <w:p>
+      <w:proofErr w:type="spellStart"/>
+      <w:r>
         <w:t>LocationDataTbl</w:t>
       </w:r>
       <w:proofErr w:type="spellEnd"/>
@@ -526,8 +508,9 @@
         <w:pStyle w:val="ListParagraph"/>
         <w:numPr>
           <w:ilvl w:val="0"/>
-          <w:numId w:val="2"/>
+          <w:numId w:val="10"/>
         </w:numPr>
+        <w:spacing w:line="256" w:lineRule="auto"/>
       </w:pPr>
       <w:proofErr w:type="spellStart"/>
       <w:r>
@@ -535,13 +518,7 @@
       </w:r>
       <w:proofErr w:type="spellEnd"/>
       <w:r>
-        <w:t xml:space="preserve"> </w:t>
-      </w:r>
-      <w:r>
-        <w:t>(Primary Key and will be used as a foreign key later on)</w:t>
-      </w:r>
-      <w:r>
-        <w:t xml:space="preserve"> </w:t>
+        <w:t xml:space="preserve"> (Primary Key and will be used as a foreign key later on) </w:t>
       </w:r>
       <w:proofErr w:type="spellStart"/>
       <w:r>
@@ -554,8 +531,9 @@
         <w:pStyle w:val="ListParagraph"/>
         <w:numPr>
           <w:ilvl w:val="0"/>
-          <w:numId w:val="2"/>
+          <w:numId w:val="10"/>
         </w:numPr>
+        <w:spacing w:line="256" w:lineRule="auto"/>
       </w:pPr>
       <w:proofErr w:type="spellStart"/>
       <w:r>
@@ -600,10 +578,7 @@
       </w:r>
       <w:proofErr w:type="spellEnd"/>
       <w:r>
-        <w:t>, which are the created points in the paths used in the adjacency list.</w:t>
-      </w:r>
-      <w:r>
-        <w:t>) String</w:t>
+        <w:t>, which are the created points in the paths used in the adjacency list.) String</w:t>
       </w:r>
     </w:p>
     <w:p>
@@ -611,8 +586,9 @@
         <w:pStyle w:val="ListParagraph"/>
         <w:numPr>
           <w:ilvl w:val="0"/>
-          <w:numId w:val="2"/>
+          <w:numId w:val="10"/>
         </w:numPr>
+        <w:spacing w:line="256" w:lineRule="auto"/>
       </w:pPr>
       <w:proofErr w:type="spellStart"/>
       <w:r>
@@ -628,8 +604,9 @@
         <w:pStyle w:val="ListParagraph"/>
         <w:numPr>
           <w:ilvl w:val="0"/>
-          <w:numId w:val="2"/>
+          <w:numId w:val="10"/>
         </w:numPr>
+        <w:spacing w:line="256" w:lineRule="auto"/>
       </w:pPr>
       <w:proofErr w:type="spellStart"/>
       <w:r>
@@ -637,10 +614,7 @@
       </w:r>
       <w:proofErr w:type="spellEnd"/>
       <w:r>
-        <w:t xml:space="preserve"> (The coordinates of the point within the image of the map)</w:t>
-      </w:r>
-      <w:r>
-        <w:t xml:space="preserve"> </w:t>
+        <w:t xml:space="preserve"> (The coordinates of the point within the image of the map) </w:t>
       </w:r>
       <w:proofErr w:type="spellStart"/>
       <w:r>
@@ -653,8 +627,9 @@
         <w:pStyle w:val="ListParagraph"/>
         <w:numPr>
           <w:ilvl w:val="0"/>
-          <w:numId w:val="2"/>
+          <w:numId w:val="10"/>
         </w:numPr>
+        <w:spacing w:line="256" w:lineRule="auto"/>
       </w:pPr>
       <w:proofErr w:type="spellStart"/>
       <w:r>
@@ -675,8 +650,9 @@
         <w:pStyle w:val="ListParagraph"/>
         <w:numPr>
           <w:ilvl w:val="0"/>
-          <w:numId w:val="2"/>
+          <w:numId w:val="10"/>
         </w:numPr>
+        <w:spacing w:line="256" w:lineRule="auto"/>
       </w:pPr>
       <w:proofErr w:type="spellStart"/>
       <w:r>
@@ -692,8 +668,9 @@
         <w:pStyle w:val="ListParagraph"/>
         <w:numPr>
           <w:ilvl w:val="0"/>
-          <w:numId w:val="2"/>
+          <w:numId w:val="10"/>
         </w:numPr>
+        <w:spacing w:line="256" w:lineRule="auto"/>
       </w:pPr>
       <w:proofErr w:type="spellStart"/>
       <w:r>
@@ -709,45 +686,39 @@
         <w:pStyle w:val="ListParagraph"/>
         <w:numPr>
           <w:ilvl w:val="0"/>
-          <w:numId w:val="2"/>
+          <w:numId w:val="10"/>
         </w:numPr>
-      </w:pPr>
-      <w:r>
-        <w:t>Designation</w:t>
-      </w:r>
-      <w:r>
-        <w:t xml:space="preserve"> (Optional, will be NULL if the point </w:t>
-      </w:r>
-      <w:r>
-        <w:t xml:space="preserve">is a </w:t>
+        <w:spacing w:line="256" w:lineRule="auto"/>
+        <w:rPr>
+          <w:color w:val="FF0000"/>
+        </w:rPr>
+      </w:pPr>
+      <w:r>
+        <w:rPr>
+          <w:color w:val="FF0000"/>
+        </w:rPr>
+        <w:t xml:space="preserve">Designation (Optional, will be NULL if the point is a </w:t>
       </w:r>
       <w:proofErr w:type="spellStart"/>
       <w:r>
         <w:rPr>
           <w:b/>
+          <w:color w:val="FF0000"/>
         </w:rPr>
         <w:t>NodalPathPoint</w:t>
       </w:r>
       <w:proofErr w:type="spellEnd"/>
       <w:r>
-        <w:t xml:space="preserve"> </w:t>
-      </w:r>
-      <w:r>
-        <w:t>or entrance/exit</w:t>
-      </w:r>
-      <w:r>
-        <w:t xml:space="preserve"> </w:t>
-      </w:r>
-      <w:r>
-        <w:t>or there has been no data inputted</w:t>
-      </w:r>
-      <w:r>
-        <w:t xml:space="preserve">, can handle more than one by using delimiter: </w:t>
+        <w:rPr>
+          <w:color w:val="FF0000"/>
+        </w:rPr>
+        <w:t xml:space="preserve"> or entrance/exit or there has been no data inputted, can handle more than one by using delimiter: </w:t>
       </w:r>
       <w:proofErr w:type="gramStart"/>
       <w:r>
         <w:rPr>
           <w:b/>
+          <w:color w:val="FF0000"/>
         </w:rPr>
         <w:t>“ ,</w:t>
       </w:r>
@@ -755,14 +726,15 @@
       <w:r>
         <w:rPr>
           <w:b/>
+          <w:color w:val="FF0000"/>
         </w:rPr>
         <w:t>”</w:t>
       </w:r>
       <w:r>
-        <w:t xml:space="preserve">. </w:t>
-      </w:r>
-      <w:r>
-        <w:t>String</w:t>
+        <w:rPr>
+          <w:color w:val="FF0000"/>
+        </w:rPr>
+        <w:t>. String</w:t>
       </w:r>
     </w:p>
     <w:p>
@@ -770,17 +742,12 @@
         <w:pStyle w:val="ListParagraph"/>
         <w:numPr>
           <w:ilvl w:val="0"/>
-          <w:numId w:val="2"/>
+          <w:numId w:val="10"/>
         </w:numPr>
-      </w:pPr>
-      <w:r>
-        <w:t>Paragraph</w:t>
-      </w:r>
-      <w:r>
-        <w:t xml:space="preserve"> (</w:t>
-      </w:r>
-      <w:r>
-        <w:t xml:space="preserve">Optional, will be NULL if the point is a </w:t>
+        <w:spacing w:line="256" w:lineRule="auto"/>
+      </w:pPr>
+      <w:r>
+        <w:t xml:space="preserve">Paragraph (Optional, will be NULL if the point is a </w:t>
       </w:r>
       <w:proofErr w:type="spellStart"/>
       <w:r>
@@ -791,19 +758,7 @@
       </w:r>
       <w:proofErr w:type="spellEnd"/>
       <w:r>
-        <w:t xml:space="preserve"> or entrance/exit</w:t>
-      </w:r>
-      <w:r>
-        <w:t xml:space="preserve"> </w:t>
-      </w:r>
-      <w:r>
-        <w:t>or there has been no data inputted</w:t>
-      </w:r>
-      <w:r>
-        <w:t>, some information about the destination)</w:t>
-      </w:r>
-      <w:r>
-        <w:t xml:space="preserve"> String</w:t>
+        <w:t xml:space="preserve"> or entrance/exit or there has been no data inputted, some information about the destination) String</w:t>
       </w:r>
     </w:p>
     <w:p>
@@ -811,8 +766,9 @@
         <w:pStyle w:val="ListParagraph"/>
         <w:numPr>
           <w:ilvl w:val="0"/>
-          <w:numId w:val="2"/>
+          <w:numId w:val="10"/>
         </w:numPr>
+        <w:spacing w:line="256" w:lineRule="auto"/>
       </w:pPr>
       <w:proofErr w:type="spellStart"/>
       <w:r>
@@ -820,10 +776,7 @@
       </w:r>
       <w:proofErr w:type="spellEnd"/>
       <w:r>
-        <w:t xml:space="preserve"> </w:t>
-      </w:r>
-      <w:r>
-        <w:t xml:space="preserve">(Optional, will be NULL if the point is a </w:t>
+        <w:t xml:space="preserve"> (Optional, will be NULL if the point is a </w:t>
       </w:r>
       <w:proofErr w:type="spellStart"/>
       <w:r>
@@ -834,25 +787,56 @@
       </w:r>
       <w:proofErr w:type="spellEnd"/>
       <w:r>
-        <w:t xml:space="preserve"> or entrance/exit</w:t>
-      </w:r>
-      <w:r>
-        <w:t xml:space="preserve"> or there has been no data inputted</w:t>
-      </w:r>
-      <w:r>
-        <w:t xml:space="preserve">, </w:t>
-      </w:r>
-      <w:r>
-        <w:t>image of</w:t>
-      </w:r>
-      <w:r>
-        <w:t xml:space="preserve"> the destination)</w:t>
-      </w:r>
-      <w:r>
-        <w:t xml:space="preserve"> String</w:t>
-      </w:r>
-    </w:p>
-    <w:p/>
+        <w:t xml:space="preserve"> or entrance/exit or there has been no data inputted, image of the destination) String</w:t>
+      </w:r>
+    </w:p>
+    <w:p>
+      <w:pPr>
+        <w:ind w:left="360"/>
+      </w:pPr>
+    </w:p>
+    <w:p>
+      <w:pPr>
+        <w:ind w:left="360"/>
+        <w:rPr>
+          <w:color w:val="70AD47" w:themeColor="accent6"/>
+        </w:rPr>
+      </w:pPr>
+      <w:r>
+        <w:rPr>
+          <w:color w:val="70AD47" w:themeColor="accent6"/>
+        </w:rPr>
+        <w:t xml:space="preserve">*In this database there’s two properties of an internal Map that are the same even though one is a primary key and the other is not, this is not allowed in </w:t>
+      </w:r>
+      <w:proofErr w:type="spellStart"/>
+      <w:r>
+        <w:rPr>
+          <w:color w:val="70AD47" w:themeColor="accent6"/>
+        </w:rPr>
+        <w:t>mysql</w:t>
+      </w:r>
+      <w:proofErr w:type="spellEnd"/>
+      <w:r>
+        <w:rPr>
+          <w:color w:val="70AD47" w:themeColor="accent6"/>
+        </w:rPr>
+        <w:t>.</w:t>
+      </w:r>
+    </w:p>
+    <w:p>
+      <w:pPr>
+        <w:ind w:left="360"/>
+        <w:rPr>
+          <w:color w:val="70AD47" w:themeColor="accent6"/>
+        </w:rPr>
+      </w:pPr>
+      <w:r>
+        <w:rPr>
+          <w:color w:val="70AD47" w:themeColor="accent6"/>
+        </w:rPr>
+        <w:t>And since the database will only be used when we start implementing an extra feature to the app I decided not to include it in the first version of the database, but it can be easily added to the database.</w:t>
+      </w:r>
+    </w:p>
     <w:p>
       <w:proofErr w:type="spellStart"/>
       <w:r>
@@ -884,22 +868,32 @@
         <w:pStyle w:val="ListParagraph"/>
         <w:numPr>
           <w:ilvl w:val="0"/>
-          <w:numId w:val="3"/>
+          <w:numId w:val="11"/>
         </w:numPr>
-      </w:pPr>
-      <w:proofErr w:type="spellStart"/>
-      <w:r>
+        <w:spacing w:line="256" w:lineRule="auto"/>
+        <w:rPr>
+          <w:color w:val="FF0000"/>
+        </w:rPr>
+      </w:pPr>
+      <w:proofErr w:type="spellStart"/>
+      <w:r>
+        <w:rPr>
+          <w:color w:val="FF0000"/>
+        </w:rPr>
         <w:t>InternalMapID_PrimaryKey</w:t>
       </w:r>
       <w:proofErr w:type="spellEnd"/>
       <w:r>
-        <w:t xml:space="preserve"> (Primary Key)</w:t>
-      </w:r>
-      <w:r>
-        <w:t xml:space="preserve"> </w:t>
-      </w:r>
-      <w:proofErr w:type="spellStart"/>
-      <w:r>
+        <w:rPr>
+          <w:color w:val="FF0000"/>
+        </w:rPr>
+        <w:t xml:space="preserve"> (Primary Key) </w:t>
+      </w:r>
+      <w:proofErr w:type="spellStart"/>
+      <w:r>
+        <w:rPr>
+          <w:color w:val="FF0000"/>
+        </w:rPr>
         <w:t>Autonumber</w:t>
       </w:r>
       <w:proofErr w:type="spellEnd"/>
@@ -909,8 +903,9 @@
         <w:pStyle w:val="ListParagraph"/>
         <w:numPr>
           <w:ilvl w:val="0"/>
-          <w:numId w:val="3"/>
+          <w:numId w:val="11"/>
         </w:numPr>
+        <w:spacing w:line="256" w:lineRule="auto"/>
       </w:pPr>
       <w:proofErr w:type="spellStart"/>
       <w:r>
@@ -926,10 +921,7 @@
       </w:r>
       <w:proofErr w:type="spellEnd"/>
       <w:r>
-        <w:t>)</w:t>
-      </w:r>
-      <w:r>
-        <w:t xml:space="preserve"> </w:t>
+        <w:t xml:space="preserve">) </w:t>
       </w:r>
     </w:p>
     <w:p>
@@ -937,30 +929,40 @@
         <w:pStyle w:val="ListParagraph"/>
         <w:numPr>
           <w:ilvl w:val="0"/>
-          <w:numId w:val="3"/>
+          <w:numId w:val="11"/>
         </w:numPr>
-      </w:pPr>
-      <w:proofErr w:type="spellStart"/>
-      <w:r>
+        <w:spacing w:line="256" w:lineRule="auto"/>
+        <w:rPr>
+          <w:color w:val="FF0000"/>
+        </w:rPr>
+      </w:pPr>
+      <w:proofErr w:type="spellStart"/>
+      <w:r>
+        <w:rPr>
+          <w:color w:val="FF0000"/>
+        </w:rPr>
         <w:t>InternalMapID</w:t>
       </w:r>
       <w:proofErr w:type="spellEnd"/>
       <w:r>
-        <w:t xml:space="preserve"> </w:t>
-      </w:r>
-      <w:r>
-        <w:t xml:space="preserve">(foreign Key from </w:t>
-      </w:r>
-      <w:proofErr w:type="spellStart"/>
-      <w:r>
+        <w:rPr>
+          <w:color w:val="FF0000"/>
+        </w:rPr>
+        <w:t xml:space="preserve"> (foreign Key from </w:t>
+      </w:r>
+      <w:proofErr w:type="spellStart"/>
+      <w:r>
+        <w:rPr>
+          <w:color w:val="FF0000"/>
+        </w:rPr>
         <w:t>MapTbl</w:t>
       </w:r>
       <w:proofErr w:type="spellEnd"/>
       <w:r>
-        <w:t>)</w:t>
-      </w:r>
-      <w:r>
-        <w:t xml:space="preserve"> </w:t>
+        <w:rPr>
+          <w:color w:val="FF0000"/>
+        </w:rPr>
+        <w:t xml:space="preserve">) </w:t>
       </w:r>
     </w:p>
     <w:p/>
@@ -979,8 +981,9 @@
         <w:pStyle w:val="ListParagraph"/>
         <w:numPr>
           <w:ilvl w:val="0"/>
-          <w:numId w:val="6"/>
+          <w:numId w:val="12"/>
         </w:numPr>
+        <w:spacing w:line="256" w:lineRule="auto"/>
       </w:pPr>
       <w:proofErr w:type="spellStart"/>
       <w:r>
@@ -988,10 +991,7 @@
       </w:r>
       <w:proofErr w:type="spellEnd"/>
       <w:r>
-        <w:t xml:space="preserve"> </w:t>
-      </w:r>
-      <w:r>
-        <w:t xml:space="preserve">(Primary Key) </w:t>
+        <w:t xml:space="preserve"> (Primary Key) </w:t>
       </w:r>
       <w:proofErr w:type="spellStart"/>
       <w:r>
@@ -1004,8 +1004,9 @@
         <w:pStyle w:val="ListParagraph"/>
         <w:numPr>
           <w:ilvl w:val="0"/>
-          <w:numId w:val="6"/>
+          <w:numId w:val="12"/>
         </w:numPr>
+        <w:spacing w:line="256" w:lineRule="auto"/>
       </w:pPr>
       <w:proofErr w:type="spellStart"/>
       <w:r>
@@ -1013,10 +1014,7 @@
       </w:r>
       <w:proofErr w:type="spellEnd"/>
       <w:r>
-        <w:t xml:space="preserve"> </w:t>
-      </w:r>
-      <w:r>
-        <w:t>(</w:t>
+        <w:t xml:space="preserve"> (</w:t>
       </w:r>
       <w:proofErr w:type="spellStart"/>
       <w:r>
@@ -1032,8 +1030,9 @@
         <w:pStyle w:val="ListParagraph"/>
         <w:numPr>
           <w:ilvl w:val="0"/>
-          <w:numId w:val="6"/>
+          <w:numId w:val="12"/>
         </w:numPr>
+        <w:spacing w:line="256" w:lineRule="auto"/>
       </w:pPr>
       <w:proofErr w:type="spellStart"/>
       <w:r>
@@ -1041,10 +1040,7 @@
       </w:r>
       <w:proofErr w:type="spellEnd"/>
       <w:r>
-        <w:t xml:space="preserve"> </w:t>
-      </w:r>
-      <w:r>
-        <w:t>(</w:t>
+        <w:t xml:space="preserve"> (</w:t>
       </w:r>
       <w:proofErr w:type="spellStart"/>
       <w:r>
@@ -1060,8 +1056,9 @@
         <w:pStyle w:val="ListParagraph"/>
         <w:numPr>
           <w:ilvl w:val="0"/>
-          <w:numId w:val="6"/>
+          <w:numId w:val="12"/>
         </w:numPr>
+        <w:spacing w:line="256" w:lineRule="auto"/>
       </w:pPr>
       <w:proofErr w:type="spellStart"/>
       <w:r>
@@ -1075,39 +1072,21 @@
         <w:rPr>
           <w:strike/>
         </w:rPr>
-        <w:t xml:space="preserve"> </w:t>
-      </w:r>
+        <w:t xml:space="preserve"> (</w:t>
+      </w:r>
+      <w:proofErr w:type="spellStart"/>
       <w:r>
         <w:rPr>
           <w:strike/>
         </w:rPr>
-        <w:t>(</w:t>
-      </w:r>
-      <w:proofErr w:type="spellStart"/>
+        <w:t>MapID</w:t>
+      </w:r>
+      <w:proofErr w:type="spellEnd"/>
       <w:r>
         <w:rPr>
           <w:strike/>
         </w:rPr>
-        <w:t>MapID</w:t>
-      </w:r>
-      <w:proofErr w:type="spellEnd"/>
-      <w:r>
-        <w:rPr>
-          <w:strike/>
-        </w:rPr>
-        <w:t xml:space="preserve"> foreign key connection</w:t>
-      </w:r>
-      <w:r>
-        <w:rPr>
-          <w:strike/>
-        </w:rPr>
-        <w:t>)</w:t>
-      </w:r>
-      <w:r>
-        <w:rPr>
-          <w:strike/>
-        </w:rPr>
-        <w:t xml:space="preserve"> </w:t>
+        <w:t xml:space="preserve"> foreign key connection) </w:t>
       </w:r>
       <w:r>
         <w:t>Not Needed since it will not make the DB in 3</w:t>
@@ -1120,6 +1099,36 @@
       </w:r>
       <w:r>
         <w:t xml:space="preserve"> Normal Form</w:t>
+      </w:r>
+    </w:p>
+    <w:p/>
+    <w:p/>
+    <w:p>
+      <w:pPr>
+        <w:rPr>
+          <w:color w:val="70AD47" w:themeColor="accent6"/>
+        </w:rPr>
+      </w:pPr>
+      <w:r>
+        <w:rPr>
+          <w:color w:val="70AD47" w:themeColor="accent6"/>
+        </w:rPr>
+        <w:lastRenderedPageBreak/>
+        <w:t xml:space="preserve">*in this table I added one property </w:t>
+      </w:r>
+      <w:proofErr w:type="spellStart"/>
+      <w:r>
+        <w:rPr>
+          <w:color w:val="70AD47" w:themeColor="accent6"/>
+        </w:rPr>
+        <w:t>UserEmail</w:t>
+      </w:r>
+      <w:proofErr w:type="spellEnd"/>
+      <w:r>
+        <w:rPr>
+          <w:color w:val="70AD47" w:themeColor="accent6"/>
+        </w:rPr>
+        <w:t xml:space="preserve"> which I find useful.</w:t>
       </w:r>
     </w:p>
     <w:p>
@@ -1137,8 +1146,9 @@
         <w:pStyle w:val="ListParagraph"/>
         <w:numPr>
           <w:ilvl w:val="0"/>
-          <w:numId w:val="8"/>
+          <w:numId w:val="13"/>
         </w:numPr>
+        <w:spacing w:line="256" w:lineRule="auto"/>
       </w:pPr>
       <w:proofErr w:type="spellStart"/>
       <w:r>
@@ -1146,10 +1156,7 @@
       </w:r>
       <w:proofErr w:type="spellEnd"/>
       <w:r>
-        <w:t xml:space="preserve"> </w:t>
-      </w:r>
-      <w:r>
-        <w:t xml:space="preserve">(Primary Key) </w:t>
+        <w:t xml:space="preserve"> (Primary Key) </w:t>
       </w:r>
       <w:proofErr w:type="spellStart"/>
       <w:r>
@@ -1162,14 +1169,12 @@
         <w:pStyle w:val="ListParagraph"/>
         <w:numPr>
           <w:ilvl w:val="0"/>
-          <w:numId w:val="8"/>
+          <w:numId w:val="13"/>
         </w:numPr>
-      </w:pPr>
-      <w:r>
-        <w:t>Username</w:t>
-      </w:r>
-      <w:r>
-        <w:t xml:space="preserve"> String</w:t>
+        <w:spacing w:line="256" w:lineRule="auto"/>
+      </w:pPr>
+      <w:r>
+        <w:t>Username String</w:t>
       </w:r>
     </w:p>
     <w:p>
@@ -1177,15 +1182,36 @@
         <w:pStyle w:val="ListParagraph"/>
         <w:numPr>
           <w:ilvl w:val="0"/>
-          <w:numId w:val="8"/>
+          <w:numId w:val="13"/>
         </w:numPr>
-      </w:pPr>
-      <w:r>
-        <w:t>Password</w:t>
-      </w:r>
-      <w:r>
-        <w:t xml:space="preserve"> String</w:t>
-      </w:r>
+        <w:spacing w:line="256" w:lineRule="auto"/>
+        <w:rPr>
+          <w:color w:val="70AD47" w:themeColor="accent6"/>
+        </w:rPr>
+      </w:pPr>
+      <w:proofErr w:type="spellStart"/>
+      <w:r>
+        <w:rPr>
+          <w:color w:val="70AD47" w:themeColor="accent6"/>
+        </w:rPr>
+        <w:t>UserEmail</w:t>
+      </w:r>
+      <w:proofErr w:type="spellEnd"/>
+    </w:p>
+    <w:p>
+      <w:pPr>
+        <w:pStyle w:val="ListParagraph"/>
+        <w:numPr>
+          <w:ilvl w:val="0"/>
+          <w:numId w:val="13"/>
+        </w:numPr>
+        <w:spacing w:line="256" w:lineRule="auto"/>
+      </w:pPr>
+      <w:r>
+        <w:t>Password String</w:t>
+      </w:r>
+    </w:p>
+    <w:p>
       <w:bookmarkStart w:id="10" w:name="_GoBack"/>
       <w:bookmarkEnd w:id="10"/>
     </w:p>
@@ -2129,6 +2155,66 @@
   </w:num>
   <w:num w:numId="8">
     <w:abstractNumId w:val="5"/>
+  </w:num>
+  <w:num w:numId="9">
+    <w:abstractNumId w:val="0"/>
+    <w:lvlOverride w:ilvl="0"/>
+    <w:lvlOverride w:ilvl="1"/>
+    <w:lvlOverride w:ilvl="2"/>
+    <w:lvlOverride w:ilvl="3"/>
+    <w:lvlOverride w:ilvl="4"/>
+    <w:lvlOverride w:ilvl="5"/>
+    <w:lvlOverride w:ilvl="6"/>
+    <w:lvlOverride w:ilvl="7"/>
+    <w:lvlOverride w:ilvl="8"/>
+  </w:num>
+  <w:num w:numId="10">
+    <w:abstractNumId w:val="7"/>
+    <w:lvlOverride w:ilvl="0"/>
+    <w:lvlOverride w:ilvl="1"/>
+    <w:lvlOverride w:ilvl="2"/>
+    <w:lvlOverride w:ilvl="3"/>
+    <w:lvlOverride w:ilvl="4"/>
+    <w:lvlOverride w:ilvl="5"/>
+    <w:lvlOverride w:ilvl="6"/>
+    <w:lvlOverride w:ilvl="7"/>
+    <w:lvlOverride w:ilvl="8"/>
+  </w:num>
+  <w:num w:numId="11">
+    <w:abstractNumId w:val="1"/>
+    <w:lvlOverride w:ilvl="0"/>
+    <w:lvlOverride w:ilvl="1"/>
+    <w:lvlOverride w:ilvl="2"/>
+    <w:lvlOverride w:ilvl="3"/>
+    <w:lvlOverride w:ilvl="4"/>
+    <w:lvlOverride w:ilvl="5"/>
+    <w:lvlOverride w:ilvl="6"/>
+    <w:lvlOverride w:ilvl="7"/>
+    <w:lvlOverride w:ilvl="8"/>
+  </w:num>
+  <w:num w:numId="12">
+    <w:abstractNumId w:val="4"/>
+    <w:lvlOverride w:ilvl="0"/>
+    <w:lvlOverride w:ilvl="1"/>
+    <w:lvlOverride w:ilvl="2"/>
+    <w:lvlOverride w:ilvl="3"/>
+    <w:lvlOverride w:ilvl="4"/>
+    <w:lvlOverride w:ilvl="5"/>
+    <w:lvlOverride w:ilvl="6"/>
+    <w:lvlOverride w:ilvl="7"/>
+    <w:lvlOverride w:ilvl="8"/>
+  </w:num>
+  <w:num w:numId="13">
+    <w:abstractNumId w:val="5"/>
+    <w:lvlOverride w:ilvl="0"/>
+    <w:lvlOverride w:ilvl="1"/>
+    <w:lvlOverride w:ilvl="2"/>
+    <w:lvlOverride w:ilvl="3"/>
+    <w:lvlOverride w:ilvl="4"/>
+    <w:lvlOverride w:ilvl="5"/>
+    <w:lvlOverride w:ilvl="6"/>
+    <w:lvlOverride w:ilvl="7"/>
+    <w:lvlOverride w:ilvl="8"/>
   </w:num>
 </w:numbering>
 </file>

</xml_diff>